<commit_message>
correção de pequeno erro
</commit_message>
<xml_diff>
--- a/template.docx
+++ b/template.docx
@@ -897,14 +897,7 @@
           <w:sz w:val="20"/>
           <w:szCs w:val="20"/>
         </w:rPr>
-        <w:t>}</w:t>
-      </w:r>
-      <w:r>
-        <w:rPr>
-          <w:sz w:val="20"/>
-          <w:szCs w:val="20"/>
-        </w:rPr>
-        <w:t>{#partilha}</w:t>
+        <w:t>}{#partilha}</w:t>
       </w:r>
       <w:r>
         <w:rPr>
@@ -918,7 +911,21 @@
           <w:sz w:val="20"/>
           <w:szCs w:val="20"/>
         </w:rPr>
-        <w:t>{/partilha}{escritura}{#particular}registrado{/particular}</w:t>
+        <w:t>{/partilha}{</w:t>
+      </w:r>
+      <w:r>
+        <w:rPr>
+          <w:sz w:val="20"/>
+          <w:szCs w:val="20"/>
+        </w:rPr>
+        <w:t>/</w:t>
+      </w:r>
+      <w:r>
+        <w:rPr>
+          <w:sz w:val="20"/>
+          <w:szCs w:val="20"/>
+        </w:rPr>
+        <w:t>escritura}{#particular}registrado{/particular}</w:t>
       </w:r>
       <w:r>
         <w:rPr>
@@ -1034,6 +1041,7 @@
         <w:rPr>
           <w:sz w:val="20"/>
           <w:szCs w:val="20"/>
+          <w:u w:val="single"/>
         </w:rPr>
       </w:pPr>
       <w:r>
@@ -1123,6 +1131,27 @@
           <w:sz w:val="20"/>
           <w:szCs w:val="20"/>
         </w:rPr>
+        <w:t>{</w:t>
+      </w:r>
+      <w:r>
+        <w:rPr>
+          <w:sz w:val="20"/>
+          <w:szCs w:val="20"/>
+        </w:rPr>
+        <w:t>#sanitaria</w:t>
+      </w:r>
+      <w:r>
+        <w:rPr>
+          <w:sz w:val="20"/>
+          <w:szCs w:val="20"/>
+        </w:rPr>
+        <w:t>}</w:t>
+      </w:r>
+      <w:r>
+        <w:rPr>
+          <w:sz w:val="20"/>
+          <w:szCs w:val="20"/>
+        </w:rPr>
         <w:t>Faixa</w:t>
       </w:r>
       <w:r>
@@ -1172,6 +1201,34 @@
       </w:r>
       <w:r>
         <w:rPr>
+          <w:sz w:val="20"/>
+          <w:szCs w:val="20"/>
+        </w:rPr>
+        <w:t>{</w:t>
+      </w:r>
+      <w:r>
+        <w:rPr>
+          <w:sz w:val="20"/>
+          <w:szCs w:val="20"/>
+        </w:rPr>
+        <w:t>/</w:t>
+      </w:r>
+      <w:r>
+        <w:rPr>
+          <w:sz w:val="20"/>
+          <w:szCs w:val="20"/>
+        </w:rPr>
+        <w:t>sanitaria</w:t>
+      </w:r>
+      <w:r>
+        <w:rPr>
+          <w:sz w:val="20"/>
+          <w:szCs w:val="20"/>
+        </w:rPr>
+        <w:t>}</w:t>
+      </w:r>
+      <w:r>
+        <w:rPr>
           <w:spacing w:val="56"/>
           <w:sz w:val="20"/>
           <w:szCs w:val="20"/>
@@ -1183,7 +1240,141 @@
           <w:sz w:val="20"/>
           <w:szCs w:val="20"/>
         </w:rPr>
-        <w:t>e/ou</w:t>
+        <w:t>{</w:t>
+      </w:r>
+      <w:r>
+        <w:rPr>
+          <w:sz w:val="20"/>
+          <w:szCs w:val="20"/>
+        </w:rPr>
+        <w:t>#amb</w:t>
+      </w:r>
+      <w:r>
+        <w:rPr>
+          <w:sz w:val="20"/>
+          <w:szCs w:val="20"/>
+        </w:rPr>
+        <w:t>a</w:t>
+      </w:r>
+      <w:r>
+        <w:rPr>
+          <w:sz w:val="20"/>
+          <w:szCs w:val="20"/>
+        </w:rPr>
+        <w:t>s</w:t>
+      </w:r>
+      <w:r>
+        <w:rPr>
+          <w:sz w:val="20"/>
+          <w:szCs w:val="20"/>
+        </w:rPr>
+        <w:t>}</w:t>
+      </w:r>
+      <w:r>
+        <w:rPr>
+          <w:sz w:val="20"/>
+          <w:szCs w:val="20"/>
+        </w:rPr>
+        <w:t>e</w:t>
+      </w:r>
+      <w:r>
+        <w:rPr>
+          <w:sz w:val="20"/>
+          <w:szCs w:val="20"/>
+        </w:rPr>
+        <w:t>{</w:t>
+      </w:r>
+      <w:r>
+        <w:rPr>
+          <w:sz w:val="20"/>
+          <w:szCs w:val="20"/>
+        </w:rPr>
+        <w:t>/</w:t>
+      </w:r>
+      <w:r>
+        <w:rPr>
+          <w:sz w:val="20"/>
+          <w:szCs w:val="20"/>
+        </w:rPr>
+        <w:t>amb</w:t>
+      </w:r>
+      <w:r>
+        <w:rPr>
+          <w:sz w:val="20"/>
+          <w:szCs w:val="20"/>
+        </w:rPr>
+        <w:t>a</w:t>
+      </w:r>
+      <w:r>
+        <w:rPr>
+          <w:sz w:val="20"/>
+          <w:szCs w:val="20"/>
+        </w:rPr>
+        <w:t>s</w:t>
+      </w:r>
+      <w:r>
+        <w:rPr>
+          <w:sz w:val="20"/>
+          <w:szCs w:val="20"/>
+        </w:rPr>
+        <w:t>}</w:t>
+      </w:r>
+      <w:r>
+        <w:rPr>
+          <w:sz w:val="20"/>
+          <w:szCs w:val="20"/>
+        </w:rPr>
+        <w:t xml:space="preserve"> </w:t>
+      </w:r>
+      <w:r>
+        <w:rPr>
+          <w:sz w:val="20"/>
+          <w:szCs w:val="20"/>
+        </w:rPr>
+        <w:t>{</w:t>
+      </w:r>
+      <w:r>
+        <w:rPr>
+          <w:sz w:val="20"/>
+          <w:szCs w:val="20"/>
+        </w:rPr>
+        <w:t>#</w:t>
+      </w:r>
+      <w:r>
+        <w:rPr>
+          <w:sz w:val="20"/>
+          <w:szCs w:val="20"/>
+        </w:rPr>
+        <w:t>servidao</w:t>
+      </w:r>
+      <w:r>
+        <w:rPr>
+          <w:sz w:val="20"/>
+          <w:szCs w:val="20"/>
+        </w:rPr>
+        <w:t>}</w:t>
+      </w:r>
+      <w:r>
+        <w:rPr>
+          <w:sz w:val="20"/>
+          <w:szCs w:val="20"/>
+        </w:rPr>
+        <w:t>Faixa</w:t>
+      </w:r>
+      <w:r>
+        <w:rPr>
+          <w:spacing w:val="56"/>
+          <w:sz w:val="20"/>
+          <w:szCs w:val="20"/>
+        </w:rPr>
+        <w:t xml:space="preserve"> </w:t>
+      </w:r>
+      <w:r>
+        <w:rPr>
+          <w:sz w:val="20"/>
+          <w:szCs w:val="20"/>
+        </w:rPr>
+        <w:t>de</w:t>
       </w:r>
       <w:r>
         <w:rPr>
@@ -1198,36 +1389,6 @@
           <w:sz w:val="20"/>
           <w:szCs w:val="20"/>
         </w:rPr>
-        <w:t>Faixa</w:t>
-      </w:r>
-      <w:r>
-        <w:rPr>
-          <w:spacing w:val="56"/>
-          <w:sz w:val="20"/>
-          <w:szCs w:val="20"/>
-        </w:rPr>
-        <w:t xml:space="preserve"> </w:t>
-      </w:r>
-      <w:r>
-        <w:rPr>
-          <w:sz w:val="20"/>
-          <w:szCs w:val="20"/>
-        </w:rPr>
-        <w:t>de</w:t>
-      </w:r>
-      <w:r>
-        <w:rPr>
-          <w:spacing w:val="55"/>
-          <w:sz w:val="20"/>
-          <w:szCs w:val="20"/>
-        </w:rPr>
-        <w:t xml:space="preserve"> </w:t>
-      </w:r>
-      <w:r>
-        <w:rPr>
-          <w:sz w:val="20"/>
-          <w:szCs w:val="20"/>
-        </w:rPr>
         <w:t>Servidão</w:t>
       </w:r>
       <w:r>
@@ -1235,6 +1396,34 @@
           <w:sz w:val="20"/>
           <w:szCs w:val="20"/>
         </w:rPr>
+        <w:t>{</w:t>
+      </w:r>
+      <w:r>
+        <w:rPr>
+          <w:sz w:val="20"/>
+          <w:szCs w:val="20"/>
+        </w:rPr>
+        <w:t>/</w:t>
+      </w:r>
+      <w:r>
+        <w:rPr>
+          <w:sz w:val="20"/>
+          <w:szCs w:val="20"/>
+        </w:rPr>
+        <w:t>servidao</w:t>
+      </w:r>
+      <w:r>
+        <w:rPr>
+          <w:sz w:val="20"/>
+          <w:szCs w:val="20"/>
+        </w:rPr>
+        <w:t>}</w:t>
+      </w:r>
+      <w:r>
+        <w:rPr>
+          <w:sz w:val="20"/>
+          <w:szCs w:val="20"/>
+        </w:rPr>
         <w:t xml:space="preserve"> {</w:t>
       </w:r>
       <w:r>
@@ -1268,6 +1457,14 @@
       </w:r>
       <w:r>
         <w:rPr>
+          <w:spacing w:val="1"/>
+          <w:sz w:val="20"/>
+          <w:szCs w:val="20"/>
+        </w:rPr>
+        <w:t>{#unica}</w:t>
+      </w:r>
+      <w:r>
+        <w:rPr>
           <w:sz w:val="20"/>
           <w:szCs w:val="20"/>
         </w:rPr>
@@ -1275,6 +1472,20 @@
       </w:r>
       <w:r>
         <w:rPr>
+          <w:sz w:val="20"/>
+          <w:szCs w:val="20"/>
+        </w:rPr>
+        <w:t xml:space="preserve"> </w:t>
+      </w:r>
+      <w:r>
+        <w:rPr>
+          <w:sz w:val="20"/>
+          <w:szCs w:val="20"/>
+        </w:rPr>
+        <w:t>qual</w:t>
+      </w:r>
+      <w:r>
+        <w:rPr>
           <w:spacing w:val="1"/>
           <w:sz w:val="20"/>
           <w:szCs w:val="20"/>
@@ -1286,7 +1497,7 @@
           <w:sz w:val="20"/>
           <w:szCs w:val="20"/>
         </w:rPr>
-        <w:t>qual</w:t>
+        <w:t>foi</w:t>
       </w:r>
       <w:r>
         <w:rPr>
@@ -1301,7 +1512,42 @@
           <w:sz w:val="20"/>
           <w:szCs w:val="20"/>
         </w:rPr>
-        <w:t>foi</w:t>
+        <w:t>instituída</w:t>
+      </w:r>
+      <w:r>
+        <w:rPr>
+          <w:sz w:val="20"/>
+          <w:szCs w:val="20"/>
+        </w:rPr>
+        <w:t>{/unica}{#amb</w:t>
+      </w:r>
+      <w:r>
+        <w:rPr>
+          <w:sz w:val="20"/>
+          <w:szCs w:val="20"/>
+        </w:rPr>
+        <w:t>a</w:t>
+      </w:r>
+      <w:r>
+        <w:rPr>
+          <w:sz w:val="20"/>
+          <w:szCs w:val="20"/>
+        </w:rPr>
+        <w:t>s}as quais foram instituídas{/amb</w:t>
+      </w:r>
+      <w:r>
+        <w:rPr>
+          <w:sz w:val="20"/>
+          <w:szCs w:val="20"/>
+        </w:rPr>
+        <w:t>a</w:t>
+      </w:r>
+      <w:r>
+        <w:rPr>
+          <w:sz w:val="20"/>
+          <w:szCs w:val="20"/>
+        </w:rPr>
+        <w:t>s}</w:t>
       </w:r>
       <w:r>
         <w:rPr>
@@ -1316,7 +1562,7 @@
           <w:sz w:val="20"/>
           <w:szCs w:val="20"/>
         </w:rPr>
-        <w:t>instituída</w:t>
+        <w:t>por</w:t>
       </w:r>
       <w:r>
         <w:rPr>
@@ -1331,7 +1577,7 @@
           <w:sz w:val="20"/>
           <w:szCs w:val="20"/>
         </w:rPr>
-        <w:t>por</w:t>
+        <w:t>ocasião</w:t>
       </w:r>
       <w:r>
         <w:rPr>
@@ -1346,7 +1592,7 @@
           <w:sz w:val="20"/>
           <w:szCs w:val="20"/>
         </w:rPr>
-        <w:t>ocasião</w:t>
+        <w:t>da</w:t>
       </w:r>
       <w:r>
         <w:rPr>
@@ -1361,7 +1607,7 @@
           <w:sz w:val="20"/>
           <w:szCs w:val="20"/>
         </w:rPr>
-        <w:t>da</w:t>
+        <w:t>aprovação</w:t>
       </w:r>
       <w:r>
         <w:rPr>
@@ -1376,7 +1622,7 @@
           <w:sz w:val="20"/>
           <w:szCs w:val="20"/>
         </w:rPr>
-        <w:t>aprovação</w:t>
+        <w:t>do</w:t>
       </w:r>
       <w:r>
         <w:rPr>
@@ -1391,7 +1637,7 @@
           <w:sz w:val="20"/>
           <w:szCs w:val="20"/>
         </w:rPr>
-        <w:t>do</w:t>
+        <w:t>loteamento</w:t>
       </w:r>
       <w:r>
         <w:rPr>
@@ -1406,7 +1652,7 @@
           <w:sz w:val="20"/>
           <w:szCs w:val="20"/>
         </w:rPr>
-        <w:t>loteamento</w:t>
+        <w:t>ou</w:t>
       </w:r>
       <w:r>
         <w:rPr>
@@ -1421,22 +1667,49 @@
           <w:sz w:val="20"/>
           <w:szCs w:val="20"/>
         </w:rPr>
-        <w:t>ou</w:t>
-      </w:r>
-      <w:r>
-        <w:rPr>
-          <w:spacing w:val="1"/>
-          <w:sz w:val="20"/>
-          <w:szCs w:val="20"/>
-        </w:rPr>
-        <w:t xml:space="preserve"> </w:t>
-      </w:r>
-      <w:r>
-        <w:rPr>
-          <w:sz w:val="20"/>
-          <w:szCs w:val="20"/>
-        </w:rPr>
-        <w:t xml:space="preserve">posteriormente por instrumento próprio e consta no memorial descritivo do lote, objeto da </w:t>
+        <w:t>posteriormente por instrumento próprio e consta</w:t>
+      </w:r>
+      <w:r>
+        <w:rPr>
+          <w:sz w:val="20"/>
+          <w:szCs w:val="20"/>
+        </w:rPr>
+        <w:t>{amb</w:t>
+      </w:r>
+      <w:r>
+        <w:rPr>
+          <w:sz w:val="20"/>
+          <w:szCs w:val="20"/>
+        </w:rPr>
+        <w:t>a</w:t>
+      </w:r>
+      <w:r>
+        <w:rPr>
+          <w:sz w:val="20"/>
+          <w:szCs w:val="20"/>
+        </w:rPr>
+        <w:t>s}m{/amb</w:t>
+      </w:r>
+      <w:r>
+        <w:rPr>
+          <w:sz w:val="20"/>
+          <w:szCs w:val="20"/>
+        </w:rPr>
+        <w:t>a</w:t>
+      </w:r>
+      <w:r>
+        <w:rPr>
+          <w:sz w:val="20"/>
+          <w:szCs w:val="20"/>
+        </w:rPr>
+        <w:t>s}</w:t>
+      </w:r>
+      <w:r>
+        <w:rPr>
+          <w:sz w:val="20"/>
+          <w:szCs w:val="20"/>
+        </w:rPr>
+        <w:t xml:space="preserve"> no memorial descritivo do lote, objeto da </w:t>
       </w:r>
       <w:r>
         <w:rPr>

</xml_diff>